<commit_message>
make outline a markdown document because word was a dumb choice
</commit_message>
<xml_diff>
--- a/CombineArticle/Intro_part1.docx
+++ b/CombineArticle/Intro_part1.docx
@@ -100,24 +100,107 @@
         <w:pStyle w:val="Heading2"/>
       </w:pPr>
       <w:r>
-        <w:t>Publisher/Subscriber Model</w:t>
-      </w:r>
-    </w:p>
-    <w:p>
-      <w:r>
-        <w:t>Publisher is an observable event stream. Subscriber observes events from the publisher.</w:t>
+        <w:t>Publisher</w:t>
+      </w:r>
+      <w:r>
+        <w:t xml:space="preserve"> and </w:t>
+      </w:r>
+      <w:r>
+        <w:t>Subscriber</w:t>
+      </w:r>
+      <w:r>
+        <w:t xml:space="preserve"> Overview</w:t>
+      </w:r>
+    </w:p>
+    <w:p>
+      <w:r>
+        <w:t xml:space="preserve">These are defined by two Swift protocols: </w:t>
+      </w:r>
+      <w:hyperlink r:id="rId7" w:history="1">
+        <w:r>
+          <w:rPr>
+            <w:rStyle w:val="Hyperlink"/>
+          </w:rPr>
+          <w:t>Publisher</w:t>
+        </w:r>
+      </w:hyperlink>
+      <w:r>
+        <w:t xml:space="preserve"> and </w:t>
+      </w:r>
+      <w:hyperlink r:id="rId8" w:history="1">
+        <w:r>
+          <w:rPr>
+            <w:rStyle w:val="Hyperlink"/>
+          </w:rPr>
+          <w:t>Subscriber</w:t>
+        </w:r>
+      </w:hyperlink>
+      <w:r>
+        <w:t xml:space="preserve">. </w:t>
+      </w:r>
+      <w:r>
+        <w:t xml:space="preserve">A publisher is an observable event stream. Subscribers observe events from the publisher. </w:t>
+      </w:r>
+      <w:r>
+        <w:t>The Combine framework a</w:t>
+      </w:r>
+      <w:r>
+        <w:t xml:space="preserve">llows us to process numerous values over time </w:t>
+      </w:r>
+      <w:r>
+        <w:rPr>
+          <w:i/>
+          <w:iCs/>
+        </w:rPr>
+        <w:t xml:space="preserve">and </w:t>
+      </w:r>
+      <w:r>
+        <w:t>handle failure.</w:t>
       </w:r>
     </w:p>
     <w:p/>
     <w:p>
       <w:r>
-        <w:t>&lt;Diagram&gt;</w:t>
+        <w:t>Publisher provides data when available and upon request. A publisher without at least one subscription does not provide any data.</w:t>
+      </w:r>
+      <w:r>
+        <w:t xml:space="preserve"> Publishers declare two associated types: Output and Failure. Publishers emit Output values until completion (finished or failure)</w:t>
+      </w:r>
+      <w:r>
+        <w:t xml:space="preserve">. Completion is not guaranteed; however, upon completion, no further data is sent through the stream. </w:t>
       </w:r>
     </w:p>
     <w:p/>
     <w:p>
       <w:r>
-        <w:t>Rules of subscription:</w:t>
+        <w:t>A subscriber receives a stream of elements from a publisher. It also receives lifecycle events from the publisher. Subscribers have associated types of Input and Failure which must match the Output and Failure of its corresponding publisher.</w:t>
+      </w:r>
+      <w:r>
+        <w:t xml:space="preserve"> Without a subscriber, a publisher remains idle.</w:t>
+      </w:r>
+    </w:p>
+    <w:p/>
+    <w:p>
+      <w:r>
+        <w:t xml:space="preserve">The connection between </w:t>
+      </w:r>
+      <w:r>
+        <w:t xml:space="preserve">a publisher and subscriber </w:t>
+      </w:r>
+      <w:r>
+        <w:t>is a subscription.</w:t>
+      </w:r>
+      <w:r>
+        <w:t xml:space="preserve"> </w:t>
+      </w:r>
+      <w:r>
+        <w:t>Rules of subscription</w:t>
+      </w:r>
+      <w:r>
+        <w:t xml:space="preserve"> are</w:t>
+      </w:r>
+      <w:r>
+        <w:t>:</w:t>
       </w:r>
     </w:p>
     <w:p>
@@ -158,119 +241,130 @@
     </w:p>
     <w:p/>
     <w:p>
-      <w:pPr>
-        <w:pStyle w:val="Heading2"/>
-      </w:pPr>
-      <w:r>
-        <w:t>When to use Combine</w:t>
-      </w:r>
-    </w:p>
-    <w:p>
-      <w:r>
-        <w:t xml:space="preserve">Reacting to </w:t>
-      </w:r>
-      <w:r>
-        <w:t xml:space="preserve">various inputs, for example, observing a </w:t>
-      </w:r>
-      <w:proofErr w:type="spellStart"/>
-      <w:r>
-        <w:t>textfield</w:t>
-      </w:r>
-      <w:proofErr w:type="spellEnd"/>
-      <w:r>
-        <w:t xml:space="preserve"> for changes. </w:t>
-      </w:r>
-    </w:p>
-    <w:p>
-      <w:r>
-        <w:t>Performing asynchronous operations, especially as part of a sequence of operations. Example, a series of network requests and decoding and/or merging the results.</w:t>
+      <w:r>
+        <w:t>&lt;Diagram&gt;</w:t>
       </w:r>
     </w:p>
     <w:p/>
     <w:p>
-      <w:pPr>
-        <w:pStyle w:val="Heading3"/>
-      </w:pPr>
-      <w:r>
-        <w:t xml:space="preserve">Difficulties </w:t>
-      </w:r>
-      <w:r>
-        <w:t>using Combine</w:t>
-      </w:r>
-    </w:p>
-    <w:p>
-      <w:r>
-        <w:t>Paradigm shift for Developers. May slow development initially. Onboarding new Developers can be challenging.</w:t>
-      </w:r>
-    </w:p>
-    <w:p>
-      <w:r>
-        <w:t>Difficult to debug. &lt;expand&gt; &lt;talk about debugging tips&gt;</w:t>
-      </w:r>
-    </w:p>
-    <w:p>
-      <w:r>
-        <w:t>Difficult to find help and examples of more specific use cases. &lt;examples?&gt;</w:t>
-      </w:r>
-    </w:p>
-    <w:p/>
-    <w:p>
-      <w:pPr>
-        <w:pStyle w:val="Heading1"/>
-      </w:pPr>
-      <w:r>
-        <w:t>Combine Concepts</w:t>
-      </w:r>
-    </w:p>
-    <w:p>
-      <w:pPr>
-        <w:pStyle w:val="Heading2"/>
-      </w:pPr>
-      <w:r>
-        <w:t>Publisher</w:t>
-      </w:r>
-    </w:p>
-    <w:p>
-      <w:r>
-        <w:t>Publishers as a concept.</w:t>
-      </w:r>
-    </w:p>
-    <w:p>
-      <w:r>
-        <w:t>Convenience publishers.</w:t>
-      </w:r>
-    </w:p>
-    <w:p>
-      <w:r>
-        <w:t xml:space="preserve">Publishers in Foundation and </w:t>
-      </w:r>
-      <w:proofErr w:type="spellStart"/>
-      <w:r>
-        <w:t>SwiftUI</w:t>
-      </w:r>
-      <w:proofErr w:type="spellEnd"/>
-      <w:r>
-        <w:t>.</w:t>
-      </w:r>
-    </w:p>
-    <w:p>
-      <w:pPr>
-        <w:pStyle w:val="Heading2"/>
-      </w:pPr>
-      <w:r>
-        <w:lastRenderedPageBreak/>
-        <w:t>Subscriber</w:t>
-      </w:r>
-    </w:p>
-    <w:p>
-      <w:r>
-        <w:t>Cancellable</w:t>
-      </w:r>
-    </w:p>
-    <w:p>
+      <w:r>
+        <w:t>Operators are an additional concept. Operators adopt both the Subscriber and Publisher protocol and allow for additional processing between a publisher and subscriber.</w:t>
+      </w:r>
       <w:bookmarkStart w:id="0" w:name="_GoBack"/>
       <w:bookmarkEnd w:id="0"/>
     </w:p>
+    <w:p/>
+    <w:p>
+      <w:pPr>
+        <w:pStyle w:val="Heading2"/>
+      </w:pPr>
+      <w:r>
+        <w:t>When to use Combine</w:t>
+      </w:r>
+    </w:p>
+    <w:p>
+      <w:r>
+        <w:t xml:space="preserve">Reacting to </w:t>
+      </w:r>
+      <w:r>
+        <w:t xml:space="preserve">various inputs, for example, observing a </w:t>
+      </w:r>
+      <w:proofErr w:type="spellStart"/>
+      <w:r>
+        <w:t>textfield</w:t>
+      </w:r>
+      <w:proofErr w:type="spellEnd"/>
+      <w:r>
+        <w:t xml:space="preserve"> for changes. </w:t>
+      </w:r>
+    </w:p>
+    <w:p>
+      <w:r>
+        <w:lastRenderedPageBreak/>
+        <w:t>Performing asynchronous operations, especially as part of a sequence of operations. Example, a series of network requests and decoding and/or merging the results.</w:t>
+      </w:r>
+    </w:p>
+    <w:p/>
+    <w:p>
+      <w:pPr>
+        <w:pStyle w:val="Heading3"/>
+      </w:pPr>
+      <w:r>
+        <w:t xml:space="preserve">Difficulties </w:t>
+      </w:r>
+      <w:r>
+        <w:t>using Combine</w:t>
+      </w:r>
+    </w:p>
+    <w:p>
+      <w:r>
+        <w:t>Paradigm shift for Developers. May slow development initially. Onboarding new Developers can be challenging.</w:t>
+      </w:r>
+    </w:p>
+    <w:p>
+      <w:r>
+        <w:t>Difficult to debug. &lt;expand&gt; &lt;talk about debugging tips&gt;</w:t>
+      </w:r>
+    </w:p>
+    <w:p>
+      <w:r>
+        <w:t>Difficult to find help and examples of more specific use cases. &lt;examples?&gt;</w:t>
+      </w:r>
+    </w:p>
+    <w:p/>
+    <w:p>
+      <w:pPr>
+        <w:pStyle w:val="Heading1"/>
+      </w:pPr>
+      <w:r>
+        <w:t>Combine Concepts</w:t>
+      </w:r>
+    </w:p>
+    <w:p>
+      <w:pPr>
+        <w:pStyle w:val="Heading2"/>
+      </w:pPr>
+      <w:r>
+        <w:t>Publisher</w:t>
+      </w:r>
+    </w:p>
+    <w:p>
+      <w:r>
+        <w:t>Publishers as a concept.</w:t>
+      </w:r>
+    </w:p>
+    <w:p>
+      <w:r>
+        <w:t>Convenience publishers.</w:t>
+      </w:r>
+    </w:p>
+    <w:p>
+      <w:r>
+        <w:t xml:space="preserve">Publishers in Foundation and </w:t>
+      </w:r>
+      <w:proofErr w:type="spellStart"/>
+      <w:r>
+        <w:t>SwiftUI</w:t>
+      </w:r>
+      <w:proofErr w:type="spellEnd"/>
+      <w:r>
+        <w:t>.</w:t>
+      </w:r>
+    </w:p>
+    <w:p>
+      <w:pPr>
+        <w:pStyle w:val="Heading2"/>
+      </w:pPr>
+      <w:r>
+        <w:t>Subscriber</w:t>
+      </w:r>
+    </w:p>
+    <w:p>
+      <w:r>
+        <w:t>Cancellable</w:t>
+      </w:r>
+    </w:p>
+    <w:p/>
     <w:p>
       <w:pPr>
         <w:pStyle w:val="Heading2"/>

</xml_diff>